<commit_message>
update TimTaiKhoan 02h46 10/12
</commit_message>
<xml_diff>
--- a/PhanTichChucNang.docx
+++ b/PhanTichChucNang.docx
@@ -4750,7 +4750,6 @@
         <w:t xml:space="preserve"> </w:t>
       </w:r>
       <w:proofErr w:type="spellStart"/>
-      <w:proofErr w:type="gramStart"/>
       <w:r>
         <w:rPr>
           <w:lang w:val="en-US"/>
@@ -4772,7 +4771,6 @@
         <w:t>để</w:t>
       </w:r>
       <w:proofErr w:type="spellEnd"/>
-      <w:proofErr w:type="gramEnd"/>
       <w:r>
         <w:rPr>
           <w:lang w:val="en-US"/>
@@ -6404,119 +6402,7 @@
         <w:rPr>
           <w:lang w:val="en-US"/>
         </w:rPr>
-        <w:t>một</w:t>
-      </w:r>
-      <w:proofErr w:type="spellEnd"/>
-      <w:r>
-        <w:rPr>
-          <w:lang w:val="en-US"/>
-        </w:rPr>
-        <w:t xml:space="preserve"> </w:t>
-      </w:r>
-      <w:proofErr w:type="spellStart"/>
-      <w:r>
-        <w:rPr>
-          <w:lang w:val="en-US"/>
-        </w:rPr>
-        <w:t>số</w:t>
-      </w:r>
-      <w:proofErr w:type="spellEnd"/>
-      <w:r>
-        <w:rPr>
-          <w:lang w:val="en-US"/>
-        </w:rPr>
-        <w:t xml:space="preserve"> </w:t>
-      </w:r>
-      <w:proofErr w:type="spellStart"/>
-      <w:r>
-        <w:rPr>
-          <w:lang w:val="en-US"/>
-        </w:rPr>
-        <w:t>thông</w:t>
-      </w:r>
-      <w:proofErr w:type="spellEnd"/>
-      <w:r>
-        <w:rPr>
-          <w:lang w:val="en-US"/>
-        </w:rPr>
-        <w:t xml:space="preserve"> tin </w:t>
-      </w:r>
-      <w:proofErr w:type="spellStart"/>
-      <w:r>
-        <w:rPr>
-          <w:lang w:val="en-US"/>
-        </w:rPr>
-        <w:t>như</w:t>
-      </w:r>
-      <w:proofErr w:type="spellEnd"/>
-      <w:r>
-        <w:rPr>
-          <w:lang w:val="en-US"/>
-        </w:rPr>
-        <w:t xml:space="preserve"> </w:t>
-      </w:r>
-      <w:proofErr w:type="spellStart"/>
-      <w:r>
-        <w:rPr>
-          <w:lang w:val="en-US"/>
-        </w:rPr>
         <w:t>tên</w:t>
-      </w:r>
-      <w:proofErr w:type="spellEnd"/>
-      <w:r>
-        <w:rPr>
-          <w:lang w:val="en-US"/>
-        </w:rPr>
-        <w:t xml:space="preserve">, </w:t>
-      </w:r>
-      <w:proofErr w:type="spellStart"/>
-      <w:r>
-        <w:rPr>
-          <w:lang w:val="en-US"/>
-        </w:rPr>
-        <w:t>ngày</w:t>
-      </w:r>
-      <w:proofErr w:type="spellEnd"/>
-      <w:r>
-        <w:rPr>
-          <w:lang w:val="en-US"/>
-        </w:rPr>
-        <w:t xml:space="preserve"> </w:t>
-      </w:r>
-      <w:proofErr w:type="spellStart"/>
-      <w:r>
-        <w:rPr>
-          <w:lang w:val="en-US"/>
-        </w:rPr>
-        <w:t>sinh</w:t>
-      </w:r>
-      <w:proofErr w:type="spellEnd"/>
-      <w:r>
-        <w:rPr>
-          <w:lang w:val="en-US"/>
-        </w:rPr>
-        <w:t xml:space="preserve">, </w:t>
-      </w:r>
-      <w:proofErr w:type="spellStart"/>
-      <w:r>
-        <w:rPr>
-          <w:lang w:val="en-US"/>
-        </w:rPr>
-        <w:t>địa</w:t>
-      </w:r>
-      <w:proofErr w:type="spellEnd"/>
-      <w:r>
-        <w:rPr>
-          <w:lang w:val="en-US"/>
-        </w:rPr>
-        <w:t xml:space="preserve"> </w:t>
-      </w:r>
-      <w:proofErr w:type="spellStart"/>
-      <w:r>
-        <w:rPr>
-          <w:lang w:val="en-US"/>
-        </w:rPr>
-        <w:t>chỉ</w:t>
       </w:r>
       <w:proofErr w:type="spellEnd"/>
       <w:r>
@@ -6872,127 +6758,9 @@
         <w:rPr>
           <w:lang w:val="en-US"/>
         </w:rPr>
-        <w:t>một</w:t>
-      </w:r>
-      <w:proofErr w:type="spellEnd"/>
-      <w:r>
-        <w:rPr>
-          <w:lang w:val="en-US"/>
-        </w:rPr>
-        <w:t xml:space="preserve"> </w:t>
-      </w:r>
-      <w:proofErr w:type="spellStart"/>
-      <w:r>
-        <w:rPr>
-          <w:lang w:val="en-US"/>
-        </w:rPr>
-        <w:t>số</w:t>
-      </w:r>
-      <w:proofErr w:type="spellEnd"/>
-      <w:r>
-        <w:rPr>
-          <w:lang w:val="en-US"/>
-        </w:rPr>
-        <w:t xml:space="preserve"> </w:t>
-      </w:r>
-      <w:proofErr w:type="spellStart"/>
-      <w:r>
-        <w:rPr>
-          <w:lang w:val="en-US"/>
-        </w:rPr>
-        <w:t>thông</w:t>
-      </w:r>
-      <w:proofErr w:type="spellEnd"/>
-      <w:r>
-        <w:rPr>
-          <w:lang w:val="en-US"/>
-        </w:rPr>
-        <w:t xml:space="preserve"> tin </w:t>
-      </w:r>
-      <w:proofErr w:type="spellStart"/>
-      <w:r>
-        <w:rPr>
-          <w:lang w:val="en-US"/>
-        </w:rPr>
-        <w:t>như</w:t>
-      </w:r>
-      <w:proofErr w:type="spellEnd"/>
-      <w:r>
-        <w:rPr>
-          <w:lang w:val="en-US"/>
-        </w:rPr>
-        <w:t xml:space="preserve"> </w:t>
-      </w:r>
-      <w:proofErr w:type="spellStart"/>
-      <w:r>
-        <w:rPr>
-          <w:lang w:val="en-US"/>
-        </w:rPr>
         <w:t>tên</w:t>
       </w:r>
       <w:proofErr w:type="spellEnd"/>
-      <w:r>
-        <w:rPr>
-          <w:lang w:val="en-US"/>
-        </w:rPr>
-        <w:t xml:space="preserve">, </w:t>
-      </w:r>
-      <w:proofErr w:type="spellStart"/>
-      <w:r>
-        <w:rPr>
-          <w:lang w:val="en-US"/>
-        </w:rPr>
-        <w:t>ngày</w:t>
-      </w:r>
-      <w:proofErr w:type="spellEnd"/>
-      <w:r>
-        <w:rPr>
-          <w:lang w:val="en-US"/>
-        </w:rPr>
-        <w:t xml:space="preserve"> </w:t>
-      </w:r>
-      <w:proofErr w:type="spellStart"/>
-      <w:r>
-        <w:rPr>
-          <w:lang w:val="en-US"/>
-        </w:rPr>
-        <w:t>sinh</w:t>
-      </w:r>
-      <w:proofErr w:type="spellEnd"/>
-      <w:r>
-        <w:rPr>
-          <w:lang w:val="en-US"/>
-        </w:rPr>
-        <w:t xml:space="preserve">, </w:t>
-      </w:r>
-      <w:proofErr w:type="spellStart"/>
-      <w:r>
-        <w:rPr>
-          <w:lang w:val="en-US"/>
-        </w:rPr>
-        <w:t>địa</w:t>
-      </w:r>
-      <w:proofErr w:type="spellEnd"/>
-      <w:r>
-        <w:rPr>
-          <w:lang w:val="en-US"/>
-        </w:rPr>
-        <w:t xml:space="preserve"> </w:t>
-      </w:r>
-      <w:proofErr w:type="spellStart"/>
-      <w:r>
-        <w:rPr>
-          <w:lang w:val="en-US"/>
-        </w:rPr>
-        <w:t>chỉ</w:t>
-      </w:r>
-      <w:proofErr w:type="spellEnd"/>
-      <w:r>
-        <w:rPr>
-          <w:lang w:val="en-US"/>
-        </w:rPr>
-        <w:t xml:space="preserve"> </w:t>
-      </w:r>
     </w:p>
     <w:p>
       <w:pPr>

</xml_diff>